<commit_message>
Updates for 2023 tutorial
</commit_message>
<xml_diff>
--- a/docs/grandma_recipe.docx
+++ b/docs/grandma_recipe.docx
@@ -101,7 +101,7 @@
       </w:r>
     </w:p>
     <w:bookmarkEnd w:id="20"/>
-    <w:bookmarkStart w:id="29" w:name="prelude"/>
+    <w:bookmarkStart w:id="31" w:name="prelude"/>
     <w:p>
       <w:pPr>
         <w:pStyle w:val="Heading1"/>
@@ -337,7 +337,7 @@
         <w:t xml:space="preserve">recipe came.</w:t>
       </w:r>
     </w:p>
-    <w:bookmarkStart w:id="28" w:name="tag-it"/>
+    <w:bookmarkStart w:id="30" w:name="tag-it"/>
     <w:p>
       <w:pPr>
         <w:pStyle w:val="Heading2"/>
@@ -577,12 +577,88 @@
         <w:rPr>
           <w:rStyle w:val="VerbatimChar"/>
         </w:rPr>
-        <w:t xml:space="preserve">![A pic of grandma](figures/Warthog4.jpg){width=2 in}</w:t>
-      </w:r>
-    </w:p>
-    <w:p>
-      <w:pPr>
-        <w:pStyle w:val="FirstParagraph"/>
+        <w:t xml:space="preserve">![A pic of grandma](figures/Warthog4.jpg){width=2in}</w:t>
+      </w:r>
+    </w:p>
+    <w:tbl>
+      <w:tblPr>
+        <w:tblStyle w:val="Table"/>
+        <w:tblW w:type="pct" w:w="5000"/>
+        <w:tblLook w:firstRow="0" w:lastRow="0" w:firstColumn="0" w:lastColumn="0" w:noHBand="0" w:noVBand="0" w:val="0000"/>
+      </w:tblPr>
+      <w:tblGrid>
+        <w:gridCol w:w="7920"/>
+      </w:tblGrid>
+      <w:tr>
+        <w:tc>
+          <w:tcPr/>
+          <w:p>
+            <w:pPr>
+              <w:pStyle w:val="Figure"/>
+              <w:jc w:val="center"/>
+            </w:pPr>
+            <w:r>
+              <w:drawing>
+                <wp:inline>
+                  <wp:extent cx="1828800" cy="1371600"/>
+                  <wp:effectExtent b="0" l="0" r="0" t="0"/>
+                  <wp:docPr descr="" title="" id="28" name="Picture"/>
+                  <a:graphic>
+                    <a:graphicData uri="http://schemas.openxmlformats.org/drawingml/2006/picture">
+                      <pic:pic>
+                        <pic:nvPicPr>
+                          <pic:cNvPr descr="figures/Warthog4.jpg" id="29" name="Picture"/>
+                          <pic:cNvPicPr>
+                            <a:picLocks noChangeArrowheads="1" noChangeAspect="1"/>
+                          </pic:cNvPicPr>
+                        </pic:nvPicPr>
+                        <pic:blipFill>
+                          <a:blip r:embed="rId25"/>
+                          <a:stretch>
+                            <a:fillRect/>
+                          </a:stretch>
+                        </pic:blipFill>
+                        <pic:spPr bwMode="auto">
+                          <a:xfrm>
+                            <a:off x="0" y="0"/>
+                            <a:ext cx="1828800" cy="1371600"/>
+                          </a:xfrm>
+                          <a:prstGeom prst="rect">
+                            <a:avLst/>
+                          </a:prstGeom>
+                          <a:noFill/>
+                          <a:ln w="9525">
+                            <a:noFill/>
+                            <a:headEnd/>
+                            <a:tailEnd/>
+                          </a:ln>
+                        </pic:spPr>
+                      </pic:pic>
+                    </a:graphicData>
+                  </a:graphic>
+                </wp:inline>
+              </w:drawing>
+            </w:r>
+          </w:p>
+          <w:p>
+            <w:pPr>
+              <w:jc w:val="center"/>
+            </w:pPr>
+            <w:pPr>
+              <w:jc w:val="start"/>
+              <w:spacing w:before="200"/>
+              <w:pStyle w:val="ImageCaption"/>
+            </w:pPr>
+            <w:r>
+              <w:t xml:space="preserve">A pic of grandma</w:t>
+            </w:r>
+          </w:p>
+        </w:tc>
+      </w:tr>
+    </w:tbl>
+    <w:p>
+      <w:pPr>
+        <w:pStyle w:val="BodyText"/>
       </w:pPr>
       <w:r>
         <w:t xml:space="preserve">We might come back to this</w:t>
@@ -617,9 +693,9 @@
         <w:t xml:space="preserve">you can link to arbitrary text, but you can to section headers.</w:t>
       </w:r>
     </w:p>
-    <w:bookmarkEnd w:id="28"/>
-    <w:bookmarkEnd w:id="29"/>
-    <w:bookmarkStart w:id="33" w:name="the-ingredients-static-version"/>
+    <w:bookmarkEnd w:id="30"/>
+    <w:bookmarkEnd w:id="31"/>
+    <w:bookmarkStart w:id="35" w:name="the-ingredients-static-version"/>
     <w:p>
       <w:pPr>
         <w:pStyle w:val="Heading1"/>
@@ -719,7 +795,7 @@
         <w:t xml:space="preserve">.</w:t>
       </w:r>
     </w:p>
-    <w:bookmarkStart w:id="30" w:name="static-recipe-list"/>
+    <w:bookmarkStart w:id="32" w:name="static-recipe-list"/>
     <w:p>
       <w:pPr>
         <w:pStyle w:val="Heading3"/>
@@ -1089,8 +1165,8 @@
         <w:t xml:space="preserve">paragraph break.</w:t>
       </w:r>
     </w:p>
-    <w:bookmarkEnd w:id="30"/>
-    <w:bookmarkStart w:id="32" w:name="static-table-list"/>
+    <w:bookmarkEnd w:id="32"/>
+    <w:bookmarkStart w:id="34" w:name="static-table-list"/>
     <w:p>
       <w:pPr>
         <w:pStyle w:val="Heading3"/>
@@ -1115,7 +1191,7 @@
       <w:r>
         <w:t xml:space="preserve"> </w:t>
       </w:r>
-      <w:hyperlink r:id="rId31">
+      <w:hyperlink r:id="rId33">
         <w:r>
           <w:rPr>
             <w:rStyle w:val="Hyperlink"/>
@@ -1387,9 +1463,9 @@
         </w:tc>
       </w:tr>
     </w:tbl>
-    <w:bookmarkEnd w:id="32"/>
-    <w:bookmarkEnd w:id="33"/>
-    <w:bookmarkStart w:id="36" w:name="how-to-make-it"/>
+    <w:bookmarkEnd w:id="34"/>
+    <w:bookmarkEnd w:id="35"/>
+    <w:bookmarkStart w:id="38" w:name="how-to-make-it"/>
     <w:p>
       <w:pPr>
         <w:pStyle w:val="Heading1"/>
@@ -1522,7 +1598,7 @@
         <w:t xml:space="preserve">they should be. The numbers must be followed by a period!</w:t>
       </w:r>
     </w:p>
-    <w:bookmarkStart w:id="34" w:name="cooking-time-its-complicated"/>
+    <w:bookmarkStart w:id="36" w:name="cooking-time-its-complicated"/>
     <w:p>
       <w:pPr>
         <w:pStyle w:val="Heading2"/>
@@ -2848,8 +2924,8 @@
         <w:t xml:space="preserve">.</w:t>
       </w:r>
     </w:p>
-    <w:bookmarkEnd w:id="34"/>
-    <w:bookmarkStart w:id="35" w:name="calc-quants"/>
+    <w:bookmarkEnd w:id="36"/>
+    <w:bookmarkStart w:id="37" w:name="calc-quants"/>
     <w:p>
       <w:pPr>
         <w:pStyle w:val="Heading2"/>
@@ -3257,9 +3333,9 @@
         <w:t xml:space="preserve">1.5707963 lbs cashews</w:t>
       </w:r>
     </w:p>
-    <w:bookmarkEnd w:id="35"/>
-    <w:bookmarkEnd w:id="36"/>
-    <w:bookmarkStart w:id="42" w:name="a-note-about-citations-and-references"/>
+    <w:bookmarkEnd w:id="37"/>
+    <w:bookmarkEnd w:id="38"/>
+    <w:bookmarkStart w:id="44" w:name="a-note-about-citations-and-references"/>
     <w:p>
       <w:pPr>
         <w:pStyle w:val="Heading1"/>
@@ -3369,7 +3445,7 @@
       <w:r>
         <w:t xml:space="preserve"> </w:t>
       </w:r>
-      <w:hyperlink r:id="rId37">
+      <w:hyperlink r:id="rId39">
         <w:r>
           <w:rPr>
             <w:rStyle w:val="Hyperlink"/>
@@ -3397,7 +3473,7 @@
       <w:r>
         <w:t xml:space="preserve"> </w:t>
       </w:r>
-      <w:hyperlink r:id="rId38">
+      <w:hyperlink r:id="rId40">
         <w:r>
           <w:rPr>
             <w:rStyle w:val="Hyperlink"/>
@@ -3447,7 +3523,7 @@
       <w:r>
         <w:t xml:space="preserve"> </w:t>
       </w:r>
-      <w:hyperlink r:id="rId39">
+      <w:hyperlink r:id="rId41">
         <w:r>
           <w:rPr>
             <w:rStyle w:val="Hyperlink"/>
@@ -3496,7 +3572,7 @@
       <w:r>
         <w:t xml:space="preserve"> </w:t>
       </w:r>
-      <w:hyperlink r:id="rId40">
+      <w:hyperlink r:id="rId42">
         <w:r>
           <w:rPr>
             <w:rStyle w:val="Hyperlink"/>
@@ -3519,7 +3595,7 @@
       <w:r>
         <w:t xml:space="preserve"> </w:t>
       </w:r>
-      <w:hyperlink r:id="rId41">
+      <w:hyperlink r:id="rId43">
         <w:r>
           <w:rPr>
             <w:rStyle w:val="Hyperlink"/>
@@ -3531,8 +3607,8 @@
         <w:t xml:space="preserve">.</w:t>
       </w:r>
     </w:p>
-    <w:bookmarkEnd w:id="42"/>
-    <w:bookmarkStart w:id="50" w:name="making-pdf-and-word-documents"/>
+    <w:bookmarkEnd w:id="44"/>
+    <w:bookmarkStart w:id="52" w:name="making-pdf-and-word-documents"/>
     <w:p>
       <w:pPr>
         <w:pStyle w:val="Heading1"/>
@@ -3683,7 +3759,7 @@
         <w:t xml:space="preserve">cat grandma-recipe.docx</w:t>
       </w:r>
     </w:p>
-    <w:bookmarkStart w:id="44" w:name="publishing-on-the-web"/>
+    <w:bookmarkStart w:id="46" w:name="publishing-on-the-web"/>
     <w:p>
       <w:pPr>
         <w:pStyle w:val="Heading2"/>
@@ -3722,7 +3798,7 @@
       <w:r>
         <w:t xml:space="preserve"> </w:t>
       </w:r>
-      <w:hyperlink r:id="rId43">
+      <w:hyperlink r:id="rId45">
         <w:r>
           <w:rPr>
             <w:rStyle w:val="Hyperlink"/>
@@ -3823,11 +3899,11 @@
         </w:numPr>
       </w:pPr>
       <w:r>
-        <w:t xml:space="preserve">Finally, configure your GitHub repository to publish from the docs directory of your main branch.</w:t>
-      </w:r>
-    </w:p>
-    <w:bookmarkEnd w:id="44"/>
-    <w:bookmarkStart w:id="49" w:name="references"/>
+        <w:t xml:space="preserve">Finally, configure your GitHub repository to publish from the docs directory of your main branch. Not quite working though…</w:t>
+      </w:r>
+    </w:p>
+    <w:bookmarkEnd w:id="46"/>
+    <w:bookmarkStart w:id="51" w:name="references"/>
     <w:p>
       <w:pPr>
         <w:pStyle w:val="Heading2"/>
@@ -3836,8 +3912,8 @@
         <w:t xml:space="preserve">References</w:t>
       </w:r>
     </w:p>
-    <w:bookmarkStart w:id="48" w:name="refs"/>
-    <w:bookmarkStart w:id="45" w:name="ref-boville2023"/>
+    <w:bookmarkStart w:id="50" w:name="refs"/>
+    <w:bookmarkStart w:id="47" w:name="ref-boville2023"/>
     <w:p>
       <w:pPr>
         <w:pStyle w:val="Bibliography"/>
@@ -3878,8 +3954,8 @@
         <w:t xml:space="preserve">22 (18): 4733–46.</w:t>
       </w:r>
     </w:p>
-    <w:bookmarkEnd w:id="45"/>
-    <w:bookmarkStart w:id="46" w:name="ref-gonzalez-pech2021"/>
+    <w:bookmarkEnd w:id="47"/>
+    <w:bookmarkStart w:id="48" w:name="ref-gonzalez-pech2021"/>
     <w:p>
       <w:pPr>
         <w:pStyle w:val="Bibliography"/>
@@ -3910,8 +3986,8 @@
         <w:t xml:space="preserve">23 (3): 502–12.</w:t>
       </w:r>
     </w:p>
-    <w:bookmarkEnd w:id="46"/>
-    <w:bookmarkStart w:id="47" w:name="ref-sharp2022"/>
+    <w:bookmarkEnd w:id="48"/>
+    <w:bookmarkStart w:id="49" w:name="ref-sharp2022"/>
     <w:p>
       <w:pPr>
         <w:pStyle w:val="Bibliography"/>
@@ -3942,10 +4018,10 @@
         <w:t xml:space="preserve">143 (1).</w:t>
       </w:r>
     </w:p>
-    <w:bookmarkEnd w:id="47"/>
-    <w:bookmarkEnd w:id="48"/>
     <w:bookmarkEnd w:id="49"/>
     <w:bookmarkEnd w:id="50"/>
+    <w:bookmarkEnd w:id="51"/>
+    <w:bookmarkEnd w:id="52"/>
     <w:sectPr/>
   </w:body>
 </w:document>

</xml_diff>